<commit_message>
Gist and changes in the Vis
</commit_message>
<xml_diff>
--- a/Laboratorio Vega.docx
+++ b/Laboratorio Vega.docx
@@ -27,18 +27,17 @@
           <w:sz w:val="20"/>
           <w:szCs w:val="20"/>
         </w:rPr>
-        <w:t xml:space="preserve"> - 202013610</w:t>
-      </w:r>
-    </w:p>
-    <w:p>
-      <w:pPr>
+        <w:t xml:space="preserve"> </w:t>
+      </w:r>
+      <w:r>
         <w:rPr>
           <w:i/>
           <w:iCs/>
           <w:sz w:val="20"/>
           <w:szCs w:val="20"/>
         </w:rPr>
-      </w:pPr>
+        <w:t xml:space="preserve">– </w:t>
+      </w:r>
       <w:r>
         <w:rPr>
           <w:i/>
@@ -46,17 +45,18 @@
           <w:sz w:val="20"/>
           <w:szCs w:val="20"/>
         </w:rPr>
-        <w:t>Daniel Esteban Aguilera Figueroa</w:t>
-      </w:r>
-      <w:r>
+        <w:t>202013610</w:t>
+      </w:r>
+    </w:p>
+    <w:p>
+      <w:pPr>
         <w:rPr>
           <w:i/>
           <w:iCs/>
           <w:sz w:val="20"/>
           <w:szCs w:val="20"/>
         </w:rPr>
-        <w:t xml:space="preserve"> </w:t>
-      </w:r>
+      </w:pPr>
       <w:r>
         <w:rPr>
           <w:i/>
@@ -64,7 +64,7 @@
           <w:sz w:val="20"/>
           <w:szCs w:val="20"/>
         </w:rPr>
-        <w:t>–</w:t>
+        <w:t>Daniel Esteban Aguilera Figueroa</w:t>
       </w:r>
       <w:r>
         <w:rPr>
@@ -75,15 +75,43 @@
         </w:rPr>
         <w:t xml:space="preserve"> </w:t>
       </w:r>
-    </w:p>
-    <w:p>
-      <w:pPr>
+      <w:r>
         <w:rPr>
           <w:i/>
           <w:iCs/>
           <w:sz w:val="20"/>
           <w:szCs w:val="20"/>
         </w:rPr>
+        <w:t>–</w:t>
+      </w:r>
+      <w:r>
+        <w:rPr>
+          <w:i/>
+          <w:iCs/>
+          <w:sz w:val="20"/>
+          <w:szCs w:val="20"/>
+        </w:rPr>
+        <w:t xml:space="preserve"> </w:t>
+      </w:r>
+      <w:r>
+        <w:rPr>
+          <w:i/>
+          <w:iCs/>
+          <w:sz w:val="20"/>
+          <w:szCs w:val="20"/>
+        </w:rPr>
+        <w:t>202010592</w:t>
+      </w:r>
+    </w:p>
+    <w:p>
+      <w:pPr>
+        <w:rPr>
+          <w:i/>
+          <w:iCs/>
+          <w:sz w:val="20"/>
+          <w:szCs w:val="20"/>
+          <w:lang w:val="en-US"/>
+        </w:rPr>
       </w:pPr>
     </w:p>
     <w:p>
@@ -156,7 +184,7 @@
           <w:szCs w:val="24"/>
           <w:lang w:val="es-419"/>
         </w:rPr>
-        <w:t>Identificque la tarea principal y desarrolle mínimo cuatro modismos bajo la especificación de Vega-Lite</w:t>
+        <w:t>Identifique la tarea principal y desarrolle mínimo cuatro modismos bajo la especificación de Vega-Lite</w:t>
       </w:r>
     </w:p>
     <w:p>
@@ -382,8 +410,65 @@
           <w:szCs w:val="24"/>
           <w:lang w:val="es-419"/>
         </w:rPr>
-        <w:t>El PDF debe tener conclusiones sobre las visualizaciones e imágenes.</w:t>
-      </w:r>
+        <w:t>El PDF debe tener conclusiones sobre las visualizaciones e</w:t>
+      </w:r>
+      <w:r>
+        <w:rPr>
+          <w:szCs w:val="24"/>
+          <w:lang w:val="es-419"/>
+        </w:rPr>
+        <w:t xml:space="preserve"> in incluir</w:t>
+      </w:r>
+      <w:r>
+        <w:rPr>
+          <w:szCs w:val="24"/>
+          <w:lang w:val="es-419"/>
+        </w:rPr>
+        <w:t xml:space="preserve"> imágenes.</w:t>
+      </w:r>
+    </w:p>
+    <w:p>
+      <w:pPr>
+        <w:jc w:val="both"/>
+        <w:rPr>
+          <w:szCs w:val="24"/>
+          <w:lang w:val="es-419"/>
+        </w:rPr>
+      </w:pPr>
+    </w:p>
+    <w:p>
+      <w:pPr>
+        <w:jc w:val="both"/>
+        <w:rPr>
+          <w:szCs w:val="24"/>
+          <w:lang w:val="es-419"/>
+        </w:rPr>
+      </w:pPr>
+      <w:r>
+        <w:rPr>
+          <w:szCs w:val="24"/>
+          <w:lang w:val="es-419"/>
+        </w:rPr>
+        <w:t xml:space="preserve">Basándonos en el framwork de visulización de Tamara, </w:t>
+      </w:r>
+    </w:p>
+    <w:p>
+      <w:pPr>
+        <w:jc w:val="both"/>
+        <w:rPr>
+          <w:szCs w:val="24"/>
+          <w:lang w:val="es-419"/>
+        </w:rPr>
+      </w:pPr>
+    </w:p>
+    <w:p>
+      <w:pPr>
+        <w:jc w:val="both"/>
+        <w:rPr>
+          <w:szCs w:val="24"/>
+          <w:lang w:val="es-419"/>
+        </w:rPr>
+      </w:pPr>
     </w:p>
     <w:p>
       <w:pPr>

</xml_diff>